<commit_message>
incorporated Xing Wu's feedback
</commit_message>
<xml_diff>
--- a/resume.docx
+++ b/resume.docx
@@ -654,7 +654,7 @@
       <w:r>
         <w:rPr/>
         <w:pict>
-          <v:group style="position:absolute;margin-left:59.527pt;margin-top:9.125311pt;width:62.766pt;height:.1pt;mso-position-horizontal-relative:page;mso-position-vertical-relative:paragraph;z-index:-118" coordorigin="1191,183" coordsize="1255,2">
+          <v:group style="position:absolute;margin-left:59.527pt;margin-top:9.125311pt;width:62.766pt;height:.1pt;mso-position-horizontal-relative:page;mso-position-vertical-relative:paragraph;z-index:-119" coordorigin="1191,183" coordsize="1255,2">
             <v:shape style="position:absolute;left:1191;top:183;width:1255;height:2" coordorigin="1191,183" coordsize="1255,0" path="m1191,183l2446,183e" filled="f" stroked="t" strokeweight="4.562pt" strokecolor="#3872B2">
               <v:path arrowok="t"/>
             </v:shape>
@@ -1671,7 +1671,7 @@
       <w:r>
         <w:rPr/>
         <w:pict>
-          <v:group style="position:absolute;margin-left:59.527pt;margin-top:9.126321pt;width:62.766pt;height:.1pt;mso-position-horizontal-relative:page;mso-position-vertical-relative:paragraph;z-index:-117" coordorigin="1191,183" coordsize="1255,2">
+          <v:group style="position:absolute;margin-left:59.527pt;margin-top:9.126321pt;width:62.766pt;height:.1pt;mso-position-horizontal-relative:page;mso-position-vertical-relative:paragraph;z-index:-118" coordorigin="1191,183" coordsize="1255,2">
             <v:shape style="position:absolute;left:1191;top:183;width:1255;height:2" coordorigin="1191,183" coordsize="1255,0" path="m1191,183l2446,183e" filled="f" stroked="t" strokeweight="4.562pt" strokecolor="#3872B2">
               <v:path arrowok="t"/>
             </v:shape>
@@ -2444,7 +2444,7 @@
       <w:r>
         <w:rPr/>
         <w:pict>
-          <v:group style="position:absolute;margin-left:59.527pt;margin-top:9.126304pt;width:62.766pt;height:.1pt;mso-position-horizontal-relative:page;mso-position-vertical-relative:paragraph;z-index:-116" coordorigin="1191,183" coordsize="1255,2">
+          <v:group style="position:absolute;margin-left:59.527pt;margin-top:9.126304pt;width:62.766pt;height:.1pt;mso-position-horizontal-relative:page;mso-position-vertical-relative:paragraph;z-index:-117" coordorigin="1191,183" coordsize="1255,2">
             <v:shape style="position:absolute;left:1191;top:183;width:1255;height:2" coordorigin="1191,183" coordsize="1255,0" path="m1191,183l2446,183e" filled="f" stroked="t" strokeweight="4.562pt" strokecolor="#3872B2">
               <v:path arrowok="t"/>
             </v:shape>
@@ -3212,7 +3212,7 @@
       <w:r>
         <w:rPr/>
         <w:pict>
-          <v:group style="position:absolute;margin-left:59.527pt;margin-top:9.125326pt;width:62.766pt;height:.1pt;mso-position-horizontal-relative:page;mso-position-vertical-relative:paragraph;z-index:-115" coordorigin="1191,183" coordsize="1255,2">
+          <v:group style="position:absolute;margin-left:59.527pt;margin-top:9.125326pt;width:62.766pt;height:.1pt;mso-position-horizontal-relative:page;mso-position-vertical-relative:paragraph;z-index:-116" coordorigin="1191,183" coordsize="1255,2">
             <v:shape style="position:absolute;left:1191;top:183;width:1255;height:2" coordorigin="1191,183" coordsize="1255,0" path="m1191,183l2446,183e" filled="f" stroked="t" strokeweight="4.562pt" strokecolor="#3872B2">
               <v:path arrowok="t"/>
             </v:shape>
@@ -18656,7 +18656,7 @@
       <w:r>
         <w:rPr/>
         <w:pict>
-          <v:group style="position:absolute;margin-left:59.527pt;margin-top:9.126287pt;width:62.766pt;height:.1pt;mso-position-horizontal-relative:page;mso-position-vertical-relative:paragraph;z-index:-114" coordorigin="1191,183" coordsize="1255,2">
+          <v:group style="position:absolute;margin-left:59.527pt;margin-top:9.126287pt;width:62.766pt;height:.1pt;mso-position-horizontal-relative:page;mso-position-vertical-relative:paragraph;z-index:-115" coordorigin="1191,183" coordsize="1255,2">
             <v:shape style="position:absolute;left:1191;top:183;width:1255;height:2" coordorigin="1191,183" coordsize="1255,0" path="m1191,183l2446,183e" filled="f" stroked="t" strokeweight="4.562pt" strokecolor="#3872B2">
               <v:path arrowok="t"/>
             </v:shape>
@@ -20705,7 +20705,7 @@
       <w:r>
         <w:rPr/>
         <w:pict>
-          <v:group style="position:absolute;margin-left:59.527pt;margin-top:10.525308pt;width:62.766pt;height:.1pt;mso-position-horizontal-relative:page;mso-position-vertical-relative:paragraph;z-index:-113" coordorigin="1191,211" coordsize="1255,2">
+          <v:group style="position:absolute;margin-left:59.527pt;margin-top:10.525308pt;width:62.766pt;height:.1pt;mso-position-horizontal-relative:page;mso-position-vertical-relative:paragraph;z-index:-114" coordorigin="1191,211" coordsize="1255,2">
             <v:shape style="position:absolute;left:1191;top:211;width:1255;height:2" coordorigin="1191,211" coordsize="1255,0" path="m1191,211l2446,211e" filled="f" stroked="t" strokeweight="4.562pt" strokecolor="#3872B2">
               <v:path arrowok="t"/>
             </v:shape>
@@ -21673,8 +21673,610 @@
     </w:p>
     <w:p>
       <w:pPr>
-        <w:spacing w:before="92" w:after="0" w:line="240" w:lineRule="auto"/>
-        <w:ind w:left="1525" w:right="4592"/>
+        <w:spacing w:before="92" w:after="0" w:line="257" w:lineRule="auto"/>
+        <w:ind w:left="1525" w:right="133"/>
+        <w:jc w:val="both"/>
+        <w:rPr>
+          <w:rFonts w:ascii="Times New Roman" w:hAnsi="Times New Roman" w:cs="Times New Roman" w:eastAsia="Times New Roman"/>
+          <w:sz w:val="22"/>
+          <w:szCs w:val="22"/>
+        </w:rPr>
+      </w:pPr>
+      <w:rPr/>
+      <w:r>
+        <w:rPr>
+          <w:rFonts w:ascii="Times New Roman" w:hAnsi="Times New Roman" w:cs="Times New Roman" w:eastAsia="Times New Roman"/>
+          <w:sz w:val="22"/>
+          <w:szCs w:val="22"/>
+          <w:spacing w:val="0"/>
+          <w:w w:val="112"/>
+          <w:b/>
+          <w:bCs/>
+        </w:rPr>
+        <w:t>Mathematical</w:t>
+      </w:r>
+      <w:r>
+        <w:rPr>
+          <w:rFonts w:ascii="Times New Roman" w:hAnsi="Times New Roman" w:cs="Times New Roman" w:eastAsia="Times New Roman"/>
+          <w:sz w:val="22"/>
+          <w:szCs w:val="22"/>
+          <w:spacing w:val="62"/>
+          <w:w w:val="112"/>
+          <w:b/>
+          <w:bCs/>
+        </w:rPr>
+        <w:t> </w:t>
+      </w:r>
+      <w:r>
+        <w:rPr>
+          <w:rFonts w:ascii="Times New Roman" w:hAnsi="Times New Roman" w:cs="Times New Roman" w:eastAsia="Times New Roman"/>
+          <w:sz w:val="22"/>
+          <w:szCs w:val="22"/>
+          <w:spacing w:val="0"/>
+          <w:w w:val="112"/>
+          <w:b/>
+          <w:bCs/>
+        </w:rPr>
+        <w:t>t</w:t>
+      </w:r>
+      <w:r>
+        <w:rPr>
+          <w:rFonts w:ascii="Times New Roman" w:hAnsi="Times New Roman" w:cs="Times New Roman" w:eastAsia="Times New Roman"/>
+          <w:sz w:val="22"/>
+          <w:szCs w:val="22"/>
+          <w:spacing w:val="8"/>
+          <w:w w:val="112"/>
+          <w:b/>
+          <w:bCs/>
+        </w:rPr>
+        <w:t>o</w:t>
+      </w:r>
+      <w:r>
+        <w:rPr>
+          <w:rFonts w:ascii="Times New Roman" w:hAnsi="Times New Roman" w:cs="Times New Roman" w:eastAsia="Times New Roman"/>
+          <w:sz w:val="22"/>
+          <w:szCs w:val="22"/>
+          <w:spacing w:val="0"/>
+          <w:w w:val="112"/>
+          <w:b/>
+          <w:bCs/>
+        </w:rPr>
+        <w:t>ols</w:t>
+      </w:r>
+      <w:r>
+        <w:rPr>
+          <w:rFonts w:ascii="Times New Roman" w:hAnsi="Times New Roman" w:cs="Times New Roman" w:eastAsia="Times New Roman"/>
+          <w:sz w:val="22"/>
+          <w:szCs w:val="22"/>
+          <w:spacing w:val="0"/>
+          <w:w w:val="112"/>
+        </w:rPr>
+        <w:t>:</w:t>
+      </w:r>
+      <w:r>
+        <w:rPr>
+          <w:rFonts w:ascii="Times New Roman" w:hAnsi="Times New Roman" w:cs="Times New Roman" w:eastAsia="Times New Roman"/>
+          <w:sz w:val="22"/>
+          <w:szCs w:val="22"/>
+          <w:spacing w:val="48"/>
+          <w:w w:val="112"/>
+        </w:rPr>
+        <w:t> </w:t>
+      </w:r>
+      <w:r>
+        <w:rPr>
+          <w:rFonts w:ascii="Times New Roman" w:hAnsi="Times New Roman" w:cs="Times New Roman" w:eastAsia="Times New Roman"/>
+          <w:sz w:val="22"/>
+          <w:szCs w:val="22"/>
+          <w:spacing w:val="0"/>
+          <w:w w:val="112"/>
+        </w:rPr>
+        <w:t>probabili</w:t>
+      </w:r>
+      <w:r>
+        <w:rPr>
+          <w:rFonts w:ascii="Times New Roman" w:hAnsi="Times New Roman" w:cs="Times New Roman" w:eastAsia="Times New Roman"/>
+          <w:sz w:val="22"/>
+          <w:szCs w:val="22"/>
+          <w:spacing w:val="-6"/>
+          <w:w w:val="112"/>
+        </w:rPr>
+        <w:t>t</w:t>
+      </w:r>
+      <w:r>
+        <w:rPr>
+          <w:rFonts w:ascii="Times New Roman" w:hAnsi="Times New Roman" w:cs="Times New Roman" w:eastAsia="Times New Roman"/>
+          <w:sz w:val="22"/>
+          <w:szCs w:val="22"/>
+          <w:spacing w:val="0"/>
+          <w:w w:val="112"/>
+        </w:rPr>
+        <w:t>y</w:t>
+      </w:r>
+      <w:r>
+        <w:rPr>
+          <w:rFonts w:ascii="Times New Roman" w:hAnsi="Times New Roman" w:cs="Times New Roman" w:eastAsia="Times New Roman"/>
+          <w:sz w:val="22"/>
+          <w:szCs w:val="22"/>
+          <w:spacing w:val="-22"/>
+          <w:w w:val="112"/>
+        </w:rPr>
+        <w:t> </w:t>
+      </w:r>
+      <w:r>
+        <w:rPr>
+          <w:rFonts w:ascii="Times New Roman" w:hAnsi="Times New Roman" w:cs="Times New Roman" w:eastAsia="Times New Roman"/>
+          <w:sz w:val="22"/>
+          <w:szCs w:val="22"/>
+          <w:spacing w:val="0"/>
+          <w:w w:val="100"/>
+        </w:rPr>
+        <w:t>theor</w:t>
+      </w:r>
+      <w:r>
+        <w:rPr>
+          <w:rFonts w:ascii="Times New Roman" w:hAnsi="Times New Roman" w:cs="Times New Roman" w:eastAsia="Times New Roman"/>
+          <w:sz w:val="22"/>
+          <w:szCs w:val="22"/>
+          <w:spacing w:val="-17"/>
+          <w:w w:val="100"/>
+        </w:rPr>
+        <w:t>y</w:t>
+      </w:r>
+      <w:r>
+        <w:rPr>
+          <w:rFonts w:ascii="Times New Roman" w:hAnsi="Times New Roman" w:cs="Times New Roman" w:eastAsia="Times New Roman"/>
+          <w:sz w:val="22"/>
+          <w:szCs w:val="22"/>
+          <w:spacing w:val="0"/>
+          <w:w w:val="100"/>
+        </w:rPr>
+        <w:t>,</w:t>
+      </w:r>
+      <w:r>
+        <w:rPr>
+          <w:rFonts w:ascii="Times New Roman" w:hAnsi="Times New Roman" w:cs="Times New Roman" w:eastAsia="Times New Roman"/>
+          <w:sz w:val="22"/>
+          <w:szCs w:val="22"/>
+          <w:spacing w:val="0"/>
+          <w:w w:val="100"/>
+        </w:rPr>
+        <w:t> </w:t>
+      </w:r>
+      <w:r>
+        <w:rPr>
+          <w:rFonts w:ascii="Times New Roman" w:hAnsi="Times New Roman" w:cs="Times New Roman" w:eastAsia="Times New Roman"/>
+          <w:sz w:val="22"/>
+          <w:szCs w:val="22"/>
+          <w:spacing w:val="19"/>
+          <w:w w:val="100"/>
+        </w:rPr>
+        <w:t> </w:t>
+      </w:r>
+      <w:r>
+        <w:rPr>
+          <w:rFonts w:ascii="Times New Roman" w:hAnsi="Times New Roman" w:cs="Times New Roman" w:eastAsia="Times New Roman"/>
+          <w:sz w:val="22"/>
+          <w:szCs w:val="22"/>
+          <w:spacing w:val="0"/>
+          <w:w w:val="111"/>
+        </w:rPr>
+        <w:t>statistics,</w:t>
+      </w:r>
+      <w:r>
+        <w:rPr>
+          <w:rFonts w:ascii="Times New Roman" w:hAnsi="Times New Roman" w:cs="Times New Roman" w:eastAsia="Times New Roman"/>
+          <w:sz w:val="22"/>
+          <w:szCs w:val="22"/>
+          <w:spacing w:val="13"/>
+          <w:w w:val="111"/>
+        </w:rPr>
+        <w:t> </w:t>
+      </w:r>
+      <w:r>
+        <w:rPr>
+          <w:rFonts w:ascii="Times New Roman" w:hAnsi="Times New Roman" w:cs="Times New Roman" w:eastAsia="Times New Roman"/>
+          <w:sz w:val="22"/>
+          <w:szCs w:val="22"/>
+          <w:spacing w:val="0"/>
+          <w:w w:val="100"/>
+        </w:rPr>
+        <w:t>Mar</w:t>
+      </w:r>
+      <w:r>
+        <w:rPr>
+          <w:rFonts w:ascii="Times New Roman" w:hAnsi="Times New Roman" w:cs="Times New Roman" w:eastAsia="Times New Roman"/>
+          <w:sz w:val="22"/>
+          <w:szCs w:val="22"/>
+          <w:spacing w:val="-6"/>
+          <w:w w:val="100"/>
+        </w:rPr>
+        <w:t>k</w:t>
+      </w:r>
+      <w:r>
+        <w:rPr>
+          <w:rFonts w:ascii="Times New Roman" w:hAnsi="Times New Roman" w:cs="Times New Roman" w:eastAsia="Times New Roman"/>
+          <w:sz w:val="22"/>
+          <w:szCs w:val="22"/>
+          <w:spacing w:val="-6"/>
+          <w:w w:val="100"/>
+        </w:rPr>
+        <w:t>o</w:t>
+      </w:r>
+      <w:r>
+        <w:rPr>
+          <w:rFonts w:ascii="Times New Roman" w:hAnsi="Times New Roman" w:cs="Times New Roman" w:eastAsia="Times New Roman"/>
+          <w:sz w:val="22"/>
+          <w:szCs w:val="22"/>
+          <w:spacing w:val="0"/>
+          <w:w w:val="100"/>
+        </w:rPr>
+        <w:t>v</w:t>
+      </w:r>
+      <w:r>
+        <w:rPr>
+          <w:rFonts w:ascii="Times New Roman" w:hAnsi="Times New Roman" w:cs="Times New Roman" w:eastAsia="Times New Roman"/>
+          <w:sz w:val="22"/>
+          <w:szCs w:val="22"/>
+          <w:spacing w:val="55"/>
+          <w:w w:val="100"/>
+        </w:rPr>
+        <w:t> </w:t>
+      </w:r>
+      <w:r>
+        <w:rPr>
+          <w:rFonts w:ascii="Times New Roman" w:hAnsi="Times New Roman" w:cs="Times New Roman" w:eastAsia="Times New Roman"/>
+          <w:sz w:val="22"/>
+          <w:szCs w:val="22"/>
+          <w:spacing w:val="-6"/>
+          <w:w w:val="100"/>
+        </w:rPr>
+        <w:t>c</w:t>
+      </w:r>
+      <w:r>
+        <w:rPr>
+          <w:rFonts w:ascii="Times New Roman" w:hAnsi="Times New Roman" w:cs="Times New Roman" w:eastAsia="Times New Roman"/>
+          <w:sz w:val="22"/>
+          <w:szCs w:val="22"/>
+          <w:spacing w:val="0"/>
+          <w:w w:val="100"/>
+        </w:rPr>
+        <w:t>hain,</w:t>
+      </w:r>
+      <w:r>
+        <w:rPr>
+          <w:rFonts w:ascii="Times New Roman" w:hAnsi="Times New Roman" w:cs="Times New Roman" w:eastAsia="Times New Roman"/>
+          <w:sz w:val="22"/>
+          <w:szCs w:val="22"/>
+          <w:spacing w:val="0"/>
+          <w:w w:val="100"/>
+        </w:rPr>
+        <w:t> </w:t>
+      </w:r>
+      <w:r>
+        <w:rPr>
+          <w:rFonts w:ascii="Times New Roman" w:hAnsi="Times New Roman" w:cs="Times New Roman" w:eastAsia="Times New Roman"/>
+          <w:sz w:val="22"/>
+          <w:szCs w:val="22"/>
+          <w:spacing w:val="1"/>
+          <w:w w:val="100"/>
+        </w:rPr>
+        <w:t> </w:t>
+      </w:r>
+      <w:r>
+        <w:rPr>
+          <w:rFonts w:ascii="Times New Roman" w:hAnsi="Times New Roman" w:cs="Times New Roman" w:eastAsia="Times New Roman"/>
+          <w:sz w:val="22"/>
+          <w:szCs w:val="22"/>
+          <w:spacing w:val="0"/>
+          <w:w w:val="100"/>
+        </w:rPr>
+        <w:t>Mar</w:t>
+      </w:r>
+      <w:r>
+        <w:rPr>
+          <w:rFonts w:ascii="Times New Roman" w:hAnsi="Times New Roman" w:cs="Times New Roman" w:eastAsia="Times New Roman"/>
+          <w:sz w:val="22"/>
+          <w:szCs w:val="22"/>
+          <w:spacing w:val="-6"/>
+          <w:w w:val="100"/>
+        </w:rPr>
+        <w:t>k</w:t>
+      </w:r>
+      <w:r>
+        <w:rPr>
+          <w:rFonts w:ascii="Times New Roman" w:hAnsi="Times New Roman" w:cs="Times New Roman" w:eastAsia="Times New Roman"/>
+          <w:sz w:val="22"/>
+          <w:szCs w:val="22"/>
+          <w:spacing w:val="-6"/>
+          <w:w w:val="100"/>
+        </w:rPr>
+        <w:t>o</w:t>
+      </w:r>
+      <w:r>
+        <w:rPr>
+          <w:rFonts w:ascii="Times New Roman" w:hAnsi="Times New Roman" w:cs="Times New Roman" w:eastAsia="Times New Roman"/>
+          <w:sz w:val="22"/>
+          <w:szCs w:val="22"/>
+          <w:spacing w:val="0"/>
+          <w:w w:val="100"/>
+        </w:rPr>
+        <w:t>v</w:t>
+      </w:r>
+      <w:r>
+        <w:rPr>
+          <w:rFonts w:ascii="Times New Roman" w:hAnsi="Times New Roman" w:cs="Times New Roman" w:eastAsia="Times New Roman"/>
+          <w:sz w:val="22"/>
+          <w:szCs w:val="22"/>
+          <w:spacing w:val="55"/>
+          <w:w w:val="100"/>
+        </w:rPr>
+        <w:t> </w:t>
+      </w:r>
+      <w:r>
+        <w:rPr>
+          <w:rFonts w:ascii="Times New Roman" w:hAnsi="Times New Roman" w:cs="Times New Roman" w:eastAsia="Times New Roman"/>
+          <w:sz w:val="22"/>
+          <w:szCs w:val="22"/>
+          <w:spacing w:val="0"/>
+          <w:w w:val="102"/>
+        </w:rPr>
+        <w:t>decision</w:t>
+      </w:r>
+      <w:r>
+        <w:rPr>
+          <w:rFonts w:ascii="Times New Roman" w:hAnsi="Times New Roman" w:cs="Times New Roman" w:eastAsia="Times New Roman"/>
+          <w:sz w:val="22"/>
+          <w:szCs w:val="22"/>
+          <w:spacing w:val="0"/>
+          <w:w w:val="102"/>
+        </w:rPr>
+        <w:t> </w:t>
+      </w:r>
+      <w:r>
+        <w:rPr>
+          <w:rFonts w:ascii="Times New Roman" w:hAnsi="Times New Roman" w:cs="Times New Roman" w:eastAsia="Times New Roman"/>
+          <w:sz w:val="22"/>
+          <w:szCs w:val="22"/>
+          <w:spacing w:val="0"/>
+          <w:w w:val="100"/>
+        </w:rPr>
+        <w:t>pr</w:t>
+      </w:r>
+      <w:r>
+        <w:rPr>
+          <w:rFonts w:ascii="Times New Roman" w:hAnsi="Times New Roman" w:cs="Times New Roman" w:eastAsia="Times New Roman"/>
+          <w:sz w:val="22"/>
+          <w:szCs w:val="22"/>
+          <w:spacing w:val="6"/>
+          <w:w w:val="100"/>
+        </w:rPr>
+        <w:t>o</w:t>
+      </w:r>
+      <w:r>
+        <w:rPr>
+          <w:rFonts w:ascii="Times New Roman" w:hAnsi="Times New Roman" w:cs="Times New Roman" w:eastAsia="Times New Roman"/>
+          <w:sz w:val="22"/>
+          <w:szCs w:val="22"/>
+          <w:spacing w:val="0"/>
+          <w:w w:val="100"/>
+        </w:rPr>
+        <w:t>cess,</w:t>
+      </w:r>
+      <w:r>
+        <w:rPr>
+          <w:rFonts w:ascii="Times New Roman" w:hAnsi="Times New Roman" w:cs="Times New Roman" w:eastAsia="Times New Roman"/>
+          <w:sz w:val="22"/>
+          <w:szCs w:val="22"/>
+          <w:spacing w:val="43"/>
+          <w:w w:val="100"/>
+        </w:rPr>
+        <w:t> </w:t>
+      </w:r>
+      <w:r>
+        <w:rPr>
+          <w:rFonts w:ascii="Times New Roman" w:hAnsi="Times New Roman" w:cs="Times New Roman" w:eastAsia="Times New Roman"/>
+          <w:sz w:val="22"/>
+          <w:szCs w:val="22"/>
+          <w:spacing w:val="0"/>
+          <w:w w:val="100"/>
+        </w:rPr>
+        <w:t>linear</w:t>
+      </w:r>
+      <w:r>
+        <w:rPr>
+          <w:rFonts w:ascii="Times New Roman" w:hAnsi="Times New Roman" w:cs="Times New Roman" w:eastAsia="Times New Roman"/>
+          <w:sz w:val="22"/>
+          <w:szCs w:val="22"/>
+          <w:spacing w:val="48"/>
+          <w:w w:val="100"/>
+        </w:rPr>
+        <w:t> </w:t>
+      </w:r>
+      <w:r>
+        <w:rPr>
+          <w:rFonts w:ascii="Times New Roman" w:hAnsi="Times New Roman" w:cs="Times New Roman" w:eastAsia="Times New Roman"/>
+          <w:sz w:val="22"/>
+          <w:szCs w:val="22"/>
+          <w:spacing w:val="0"/>
+          <w:w w:val="108"/>
+        </w:rPr>
+        <w:t>optimization,</w:t>
+      </w:r>
+      <w:r>
+        <w:rPr>
+          <w:rFonts w:ascii="Times New Roman" w:hAnsi="Times New Roman" w:cs="Times New Roman" w:eastAsia="Times New Roman"/>
+          <w:sz w:val="22"/>
+          <w:szCs w:val="22"/>
+          <w:spacing w:val="15"/>
+          <w:w w:val="108"/>
+        </w:rPr>
+        <w:t> </w:t>
+      </w:r>
+      <w:r>
+        <w:rPr>
+          <w:rFonts w:ascii="Times New Roman" w:hAnsi="Times New Roman" w:cs="Times New Roman" w:eastAsia="Times New Roman"/>
+          <w:sz w:val="22"/>
+          <w:szCs w:val="22"/>
+          <w:spacing w:val="0"/>
+          <w:w w:val="100"/>
+        </w:rPr>
+        <w:t>queueing</w:t>
+      </w:r>
+      <w:r>
+        <w:rPr>
+          <w:rFonts w:ascii="Times New Roman" w:hAnsi="Times New Roman" w:cs="Times New Roman" w:eastAsia="Times New Roman"/>
+          <w:sz w:val="22"/>
+          <w:szCs w:val="22"/>
+          <w:spacing w:val="51"/>
+          <w:w w:val="100"/>
+        </w:rPr>
+        <w:t> </w:t>
+      </w:r>
+      <w:r>
+        <w:rPr>
+          <w:rFonts w:ascii="Times New Roman" w:hAnsi="Times New Roman" w:cs="Times New Roman" w:eastAsia="Times New Roman"/>
+          <w:sz w:val="22"/>
+          <w:szCs w:val="22"/>
+          <w:spacing w:val="0"/>
+          <w:w w:val="100"/>
+        </w:rPr>
+        <w:t>theor</w:t>
+      </w:r>
+      <w:r>
+        <w:rPr>
+          <w:rFonts w:ascii="Times New Roman" w:hAnsi="Times New Roman" w:cs="Times New Roman" w:eastAsia="Times New Roman"/>
+          <w:sz w:val="22"/>
+          <w:szCs w:val="22"/>
+          <w:spacing w:val="-17"/>
+          <w:w w:val="100"/>
+        </w:rPr>
+        <w:t>y</w:t>
+      </w:r>
+      <w:r>
+        <w:rPr>
+          <w:rFonts w:ascii="Times New Roman" w:hAnsi="Times New Roman" w:cs="Times New Roman" w:eastAsia="Times New Roman"/>
+          <w:sz w:val="22"/>
+          <w:szCs w:val="22"/>
+          <w:spacing w:val="0"/>
+          <w:w w:val="100"/>
+        </w:rPr>
+        <w:t>,</w:t>
+      </w:r>
+      <w:r>
+        <w:rPr>
+          <w:rFonts w:ascii="Times New Roman" w:hAnsi="Times New Roman" w:cs="Times New Roman" w:eastAsia="Times New Roman"/>
+          <w:sz w:val="22"/>
+          <w:szCs w:val="22"/>
+          <w:spacing w:val="0"/>
+          <w:w w:val="100"/>
+        </w:rPr>
+        <w:t> </w:t>
+      </w:r>
+      <w:r>
+        <w:rPr>
+          <w:rFonts w:ascii="Times New Roman" w:hAnsi="Times New Roman" w:cs="Times New Roman" w:eastAsia="Times New Roman"/>
+          <w:sz w:val="22"/>
+          <w:szCs w:val="22"/>
+          <w:spacing w:val="13"/>
+          <w:w w:val="100"/>
+        </w:rPr>
+        <w:t> </w:t>
+      </w:r>
+      <w:r>
+        <w:rPr>
+          <w:rFonts w:ascii="Times New Roman" w:hAnsi="Times New Roman" w:cs="Times New Roman" w:eastAsia="Times New Roman"/>
+          <w:sz w:val="22"/>
+          <w:szCs w:val="22"/>
+          <w:spacing w:val="0"/>
+          <w:w w:val="100"/>
+        </w:rPr>
+        <w:t>and</w:t>
+      </w:r>
+      <w:r>
+        <w:rPr>
+          <w:rFonts w:ascii="Times New Roman" w:hAnsi="Times New Roman" w:cs="Times New Roman" w:eastAsia="Times New Roman"/>
+          <w:sz w:val="22"/>
+          <w:szCs w:val="22"/>
+          <w:spacing w:val="50"/>
+          <w:w w:val="100"/>
+        </w:rPr>
+        <w:t> </w:t>
+      </w:r>
+      <w:r>
+        <w:rPr>
+          <w:rFonts w:ascii="Times New Roman" w:hAnsi="Times New Roman" w:cs="Times New Roman" w:eastAsia="Times New Roman"/>
+          <w:sz w:val="22"/>
+          <w:szCs w:val="22"/>
+          <w:spacing w:val="0"/>
+          <w:w w:val="100"/>
+        </w:rPr>
+        <w:t>co</w:t>
+      </w:r>
+      <w:r>
+        <w:rPr>
+          <w:rFonts w:ascii="Times New Roman" w:hAnsi="Times New Roman" w:cs="Times New Roman" w:eastAsia="Times New Roman"/>
+          <w:sz w:val="22"/>
+          <w:szCs w:val="22"/>
+          <w:spacing w:val="-6"/>
+          <w:w w:val="100"/>
+        </w:rPr>
+        <w:t>n</w:t>
+      </w:r>
+      <w:r>
+        <w:rPr>
+          <w:rFonts w:ascii="Times New Roman" w:hAnsi="Times New Roman" w:cs="Times New Roman" w:eastAsia="Times New Roman"/>
+          <w:sz w:val="22"/>
+          <w:szCs w:val="22"/>
+          <w:spacing w:val="0"/>
+          <w:w w:val="100"/>
+        </w:rPr>
+        <w:t>trol</w:t>
+      </w:r>
+      <w:r>
+        <w:rPr>
+          <w:rFonts w:ascii="Times New Roman" w:hAnsi="Times New Roman" w:cs="Times New Roman" w:eastAsia="Times New Roman"/>
+          <w:sz w:val="22"/>
+          <w:szCs w:val="22"/>
+          <w:spacing w:val="0"/>
+          <w:w w:val="100"/>
+        </w:rPr>
+        <w:t> </w:t>
+      </w:r>
+      <w:r>
+        <w:rPr>
+          <w:rFonts w:ascii="Times New Roman" w:hAnsi="Times New Roman" w:cs="Times New Roman" w:eastAsia="Times New Roman"/>
+          <w:sz w:val="22"/>
+          <w:szCs w:val="22"/>
+          <w:spacing w:val="6"/>
+          <w:w w:val="100"/>
+        </w:rPr>
+        <w:t> </w:t>
+      </w:r>
+      <w:r>
+        <w:rPr>
+          <w:rFonts w:ascii="Times New Roman" w:hAnsi="Times New Roman" w:cs="Times New Roman" w:eastAsia="Times New Roman"/>
+          <w:sz w:val="22"/>
+          <w:szCs w:val="22"/>
+          <w:spacing w:val="0"/>
+          <w:w w:val="108"/>
+        </w:rPr>
+        <w:t>theory</w:t>
+      </w:r>
+      <w:r>
+        <w:rPr>
+          <w:rFonts w:ascii="Times New Roman" w:hAnsi="Times New Roman" w:cs="Times New Roman" w:eastAsia="Times New Roman"/>
+          <w:sz w:val="22"/>
+          <w:szCs w:val="22"/>
+          <w:spacing w:val="0"/>
+          <w:w w:val="100"/>
+        </w:rPr>
+      </w:r>
+    </w:p>
+    <w:p>
+      <w:pPr>
+        <w:spacing w:before="75" w:after="0" w:line="240" w:lineRule="auto"/>
+        <w:ind w:left="1525" w:right="4234"/>
         <w:jc w:val="both"/>
         <w:rPr>
           <w:rFonts w:ascii="Times New Roman" w:hAnsi="Times New Roman" w:cs="Times New Roman" w:eastAsia="Times New Roman"/>
@@ -21795,14 +22397,34 @@
           <w:spacing w:val="0"/>
           <w:w w:val="100"/>
         </w:rPr>
-        <w:t>er,</w:t>
-      </w:r>
-      <w:r>
-        <w:rPr>
-          <w:rFonts w:ascii="Times New Roman" w:hAnsi="Times New Roman" w:cs="Times New Roman" w:eastAsia="Times New Roman"/>
-          <w:sz w:val="22"/>
-          <w:szCs w:val="22"/>
-          <w:spacing w:val="46"/>
+        <w:t>er</w:t>
+      </w:r>
+      <w:r>
+        <w:rPr>
+          <w:rFonts w:ascii="Times New Roman" w:hAnsi="Times New Roman" w:cs="Times New Roman" w:eastAsia="Times New Roman"/>
+          <w:sz w:val="22"/>
+          <w:szCs w:val="22"/>
+          <w:spacing w:val="40"/>
+          <w:w w:val="100"/>
+        </w:rPr>
+        <w:t> </w:t>
+      </w:r>
+      <w:r>
+        <w:rPr>
+          <w:rFonts w:ascii="Times New Roman" w:hAnsi="Times New Roman" w:cs="Times New Roman" w:eastAsia="Times New Roman"/>
+          <w:sz w:val="22"/>
+          <w:szCs w:val="22"/>
+          <w:spacing w:val="0"/>
+          <w:w w:val="100"/>
+        </w:rPr>
+        <w:t>and</w:t>
+      </w:r>
+      <w:r>
+        <w:rPr>
+          <w:rFonts w:ascii="Times New Roman" w:hAnsi="Times New Roman" w:cs="Times New Roman" w:eastAsia="Times New Roman"/>
+          <w:sz w:val="22"/>
+          <w:szCs w:val="22"/>
+          <w:spacing w:val="50"/>
           <w:w w:val="100"/>
         </w:rPr>
         <w:t> </w:t>
@@ -21830,7 +22452,271 @@
     <w:p>
       <w:pPr>
         <w:spacing w:before="72" w:after="0" w:line="240" w:lineRule="auto"/>
-        <w:ind w:left="1512" w:right="4453"/>
+        <w:ind w:left="1525" w:right="2904"/>
+        <w:jc w:val="both"/>
+        <w:rPr>
+          <w:rFonts w:ascii="Times New Roman" w:hAnsi="Times New Roman" w:cs="Times New Roman" w:eastAsia="Times New Roman"/>
+          <w:sz w:val="22"/>
+          <w:szCs w:val="22"/>
+        </w:rPr>
+      </w:pPr>
+      <w:rPr/>
+      <w:r>
+        <w:rPr>
+          <w:rFonts w:ascii="Times New Roman" w:hAnsi="Times New Roman" w:cs="Times New Roman" w:eastAsia="Times New Roman"/>
+          <w:sz w:val="22"/>
+          <w:szCs w:val="22"/>
+          <w:spacing w:val="0"/>
+          <w:w w:val="114"/>
+          <w:b/>
+          <w:bCs/>
+        </w:rPr>
+        <w:t>O</w:t>
+      </w:r>
+      <w:r>
+        <w:rPr>
+          <w:rFonts w:ascii="Times New Roman" w:hAnsi="Times New Roman" w:cs="Times New Roman" w:eastAsia="Times New Roman"/>
+          <w:sz w:val="22"/>
+          <w:szCs w:val="22"/>
+          <w:spacing w:val="8"/>
+          <w:w w:val="114"/>
+          <w:b/>
+          <w:bCs/>
+        </w:rPr>
+        <w:t>p</w:t>
+      </w:r>
+      <w:r>
+        <w:rPr>
+          <w:rFonts w:ascii="Times New Roman" w:hAnsi="Times New Roman" w:cs="Times New Roman" w:eastAsia="Times New Roman"/>
+          <w:sz w:val="22"/>
+          <w:szCs w:val="22"/>
+          <w:spacing w:val="0"/>
+          <w:w w:val="114"/>
+          <w:b/>
+          <w:bCs/>
+        </w:rPr>
+        <w:t>erating</w:t>
+      </w:r>
+      <w:r>
+        <w:rPr>
+          <w:rFonts w:ascii="Times New Roman" w:hAnsi="Times New Roman" w:cs="Times New Roman" w:eastAsia="Times New Roman"/>
+          <w:sz w:val="22"/>
+          <w:szCs w:val="22"/>
+          <w:spacing w:val="12"/>
+          <w:w w:val="114"/>
+          <w:b/>
+          <w:bCs/>
+        </w:rPr>
+        <w:t> </w:t>
+      </w:r>
+      <w:r>
+        <w:rPr>
+          <w:rFonts w:ascii="Times New Roman" w:hAnsi="Times New Roman" w:cs="Times New Roman" w:eastAsia="Times New Roman"/>
+          <w:sz w:val="22"/>
+          <w:szCs w:val="22"/>
+          <w:spacing w:val="0"/>
+          <w:w w:val="114"/>
+          <w:b/>
+          <w:bCs/>
+        </w:rPr>
+        <w:t>system</w:t>
+      </w:r>
+      <w:r>
+        <w:rPr>
+          <w:rFonts w:ascii="Times New Roman" w:hAnsi="Times New Roman" w:cs="Times New Roman" w:eastAsia="Times New Roman"/>
+          <w:sz w:val="22"/>
+          <w:szCs w:val="22"/>
+          <w:spacing w:val="1"/>
+          <w:w w:val="114"/>
+          <w:b/>
+          <w:bCs/>
+        </w:rPr>
+        <w:t>s</w:t>
+      </w:r>
+      <w:r>
+        <w:rPr>
+          <w:rFonts w:ascii="Times New Roman" w:hAnsi="Times New Roman" w:cs="Times New Roman" w:eastAsia="Times New Roman"/>
+          <w:sz w:val="22"/>
+          <w:szCs w:val="22"/>
+          <w:spacing w:val="0"/>
+          <w:w w:val="114"/>
+        </w:rPr>
+        <w:t>:</w:t>
+      </w:r>
+      <w:r>
+        <w:rPr>
+          <w:rFonts w:ascii="Times New Roman" w:hAnsi="Times New Roman" w:cs="Times New Roman" w:eastAsia="Times New Roman"/>
+          <w:sz w:val="22"/>
+          <w:szCs w:val="22"/>
+          <w:spacing w:val="47"/>
+          <w:w w:val="114"/>
+        </w:rPr>
+        <w:t> </w:t>
+      </w:r>
+      <w:r>
+        <w:rPr>
+          <w:rFonts w:ascii="Times New Roman" w:hAnsi="Times New Roman" w:cs="Times New Roman" w:eastAsia="Times New Roman"/>
+          <w:sz w:val="22"/>
+          <w:szCs w:val="22"/>
+          <w:spacing w:val="0"/>
+          <w:w w:val="100"/>
+        </w:rPr>
+        <w:t>Li</w:t>
+      </w:r>
+      <w:r>
+        <w:rPr>
+          <w:rFonts w:ascii="Times New Roman" w:hAnsi="Times New Roman" w:cs="Times New Roman" w:eastAsia="Times New Roman"/>
+          <w:sz w:val="22"/>
+          <w:szCs w:val="22"/>
+          <w:spacing w:val="-6"/>
+          <w:w w:val="100"/>
+        </w:rPr>
+        <w:t>n</w:t>
+      </w:r>
+      <w:r>
+        <w:rPr>
+          <w:rFonts w:ascii="Times New Roman" w:hAnsi="Times New Roman" w:cs="Times New Roman" w:eastAsia="Times New Roman"/>
+          <w:sz w:val="22"/>
+          <w:szCs w:val="22"/>
+          <w:spacing w:val="0"/>
+          <w:w w:val="100"/>
+        </w:rPr>
+        <w:t>ux,</w:t>
+      </w:r>
+      <w:r>
+        <w:rPr>
+          <w:rFonts w:ascii="Times New Roman" w:hAnsi="Times New Roman" w:cs="Times New Roman" w:eastAsia="Times New Roman"/>
+          <w:sz w:val="22"/>
+          <w:szCs w:val="22"/>
+          <w:spacing w:val="49"/>
+          <w:w w:val="100"/>
+        </w:rPr>
+        <w:t> </w:t>
+      </w:r>
+      <w:r>
+        <w:rPr>
+          <w:rFonts w:ascii="Times New Roman" w:hAnsi="Times New Roman" w:cs="Times New Roman" w:eastAsia="Times New Roman"/>
+          <w:sz w:val="22"/>
+          <w:szCs w:val="22"/>
+          <w:spacing w:val="0"/>
+          <w:w w:val="100"/>
+        </w:rPr>
+        <w:t>Mac</w:t>
+      </w:r>
+      <w:r>
+        <w:rPr>
+          <w:rFonts w:ascii="Times New Roman" w:hAnsi="Times New Roman" w:cs="Times New Roman" w:eastAsia="Times New Roman"/>
+          <w:sz w:val="22"/>
+          <w:szCs w:val="22"/>
+          <w:spacing w:val="30"/>
+          <w:w w:val="100"/>
+        </w:rPr>
+        <w:t> </w:t>
+      </w:r>
+      <w:r>
+        <w:rPr>
+          <w:rFonts w:ascii="Times New Roman" w:hAnsi="Times New Roman" w:cs="Times New Roman" w:eastAsia="Times New Roman"/>
+          <w:sz w:val="22"/>
+          <w:szCs w:val="22"/>
+          <w:spacing w:val="0"/>
+          <w:w w:val="100"/>
+        </w:rPr>
+        <w:t>OS</w:t>
+      </w:r>
+      <w:r>
+        <w:rPr>
+          <w:rFonts w:ascii="Times New Roman" w:hAnsi="Times New Roman" w:cs="Times New Roman" w:eastAsia="Times New Roman"/>
+          <w:sz w:val="22"/>
+          <w:szCs w:val="22"/>
+          <w:spacing w:val="26"/>
+          <w:w w:val="100"/>
+        </w:rPr>
+        <w:t> </w:t>
+      </w:r>
+      <w:r>
+        <w:rPr>
+          <w:rFonts w:ascii="Times New Roman" w:hAnsi="Times New Roman" w:cs="Times New Roman" w:eastAsia="Times New Roman"/>
+          <w:sz w:val="22"/>
+          <w:szCs w:val="22"/>
+          <w:spacing w:val="0"/>
+          <w:w w:val="100"/>
+        </w:rPr>
+        <w:t>X,</w:t>
+      </w:r>
+      <w:r>
+        <w:rPr>
+          <w:rFonts w:ascii="Times New Roman" w:hAnsi="Times New Roman" w:cs="Times New Roman" w:eastAsia="Times New Roman"/>
+          <w:sz w:val="22"/>
+          <w:szCs w:val="22"/>
+          <w:spacing w:val="27"/>
+          <w:w w:val="100"/>
+        </w:rPr>
+        <w:t> </w:t>
+      </w:r>
+      <w:r>
+        <w:rPr>
+          <w:rFonts w:ascii="Times New Roman" w:hAnsi="Times New Roman" w:cs="Times New Roman" w:eastAsia="Times New Roman"/>
+          <w:sz w:val="22"/>
+          <w:szCs w:val="22"/>
+          <w:spacing w:val="0"/>
+          <w:w w:val="100"/>
+        </w:rPr>
+        <w:t>and</w:t>
+      </w:r>
+      <w:r>
+        <w:rPr>
+          <w:rFonts w:ascii="Times New Roman" w:hAnsi="Times New Roman" w:cs="Times New Roman" w:eastAsia="Times New Roman"/>
+          <w:sz w:val="22"/>
+          <w:szCs w:val="22"/>
+          <w:spacing w:val="50"/>
+          <w:w w:val="100"/>
+        </w:rPr>
+        <w:t> </w:t>
+      </w:r>
+      <w:r>
+        <w:rPr>
+          <w:rFonts w:ascii="Times New Roman" w:hAnsi="Times New Roman" w:cs="Times New Roman" w:eastAsia="Times New Roman"/>
+          <w:sz w:val="22"/>
+          <w:szCs w:val="22"/>
+          <w:spacing w:val="0"/>
+          <w:w w:val="104"/>
+        </w:rPr>
+        <w:t>Wind</w:t>
+      </w:r>
+      <w:r>
+        <w:rPr>
+          <w:rFonts w:ascii="Times New Roman" w:hAnsi="Times New Roman" w:cs="Times New Roman" w:eastAsia="Times New Roman"/>
+          <w:sz w:val="22"/>
+          <w:szCs w:val="22"/>
+          <w:spacing w:val="-5"/>
+          <w:w w:val="104"/>
+        </w:rPr>
+        <w:t>o</w:t>
+      </w:r>
+      <w:r>
+        <w:rPr>
+          <w:rFonts w:ascii="Times New Roman" w:hAnsi="Times New Roman" w:cs="Times New Roman" w:eastAsia="Times New Roman"/>
+          <w:sz w:val="22"/>
+          <w:szCs w:val="22"/>
+          <w:spacing w:val="0"/>
+          <w:w w:val="104"/>
+        </w:rPr>
+        <w:t>ws</w:t>
+      </w:r>
+      <w:r>
+        <w:rPr>
+          <w:rFonts w:ascii="Times New Roman" w:hAnsi="Times New Roman" w:cs="Times New Roman" w:eastAsia="Times New Roman"/>
+          <w:sz w:val="22"/>
+          <w:szCs w:val="22"/>
+          <w:spacing w:val="0"/>
+          <w:w w:val="100"/>
+        </w:rPr>
+      </w:r>
+    </w:p>
+    <w:p>
+      <w:pPr>
+        <w:spacing w:before="72" w:after="0" w:line="240" w:lineRule="auto"/>
+        <w:ind w:left="1512" w:right="4090"/>
         <w:jc w:val="both"/>
         <w:rPr>
           <w:rFonts w:ascii="Times New Roman" w:hAnsi="Times New Roman" w:cs="Times New Roman" w:eastAsia="Times New Roman"/>
@@ -21915,7 +22801,7 @@
           <w:spacing w:val="0"/>
           <w:w w:val="100"/>
         </w:rPr>
-        <w:t>802.11,</w:t>
+        <w:t>802.11</w:t>
       </w:r>
       <w:r>
         <w:rPr>
@@ -21935,251 +22821,27 @@
           <w:spacing w:val="0"/>
           <w:w w:val="100"/>
         </w:rPr>
+        <w:t>and</w:t>
+      </w:r>
+      <w:r>
+        <w:rPr>
+          <w:rFonts w:ascii="Times New Roman" w:hAnsi="Times New Roman" w:cs="Times New Roman" w:eastAsia="Times New Roman"/>
+          <w:sz w:val="22"/>
+          <w:szCs w:val="22"/>
+          <w:spacing w:val="50"/>
+          <w:w w:val="100"/>
+        </w:rPr>
+        <w:t> </w:t>
+      </w:r>
+      <w:r>
+        <w:rPr>
+          <w:rFonts w:ascii="Times New Roman" w:hAnsi="Times New Roman" w:cs="Times New Roman" w:eastAsia="Times New Roman"/>
+          <w:sz w:val="22"/>
+          <w:szCs w:val="22"/>
+          <w:spacing w:val="0"/>
+          <w:w w:val="100"/>
+        </w:rPr>
         <w:t>802.15.4</w:t>
-      </w:r>
-    </w:p>
-    <w:p>
-      <w:pPr>
-        <w:spacing w:before="72" w:after="0" w:line="240" w:lineRule="auto"/>
-        <w:ind w:left="1525" w:right="3333"/>
-        <w:jc w:val="both"/>
-        <w:rPr>
-          <w:rFonts w:ascii="Times New Roman" w:hAnsi="Times New Roman" w:cs="Times New Roman" w:eastAsia="Times New Roman"/>
-          <w:sz w:val="22"/>
-          <w:szCs w:val="22"/>
-        </w:rPr>
-      </w:pPr>
-      <w:rPr/>
-      <w:r>
-        <w:rPr>
-          <w:rFonts w:ascii="Times New Roman" w:hAnsi="Times New Roman" w:cs="Times New Roman" w:eastAsia="Times New Roman"/>
-          <w:sz w:val="22"/>
-          <w:szCs w:val="22"/>
-          <w:spacing w:val="0"/>
-          <w:w w:val="114"/>
-          <w:b/>
-          <w:bCs/>
-        </w:rPr>
-        <w:t>O</w:t>
-      </w:r>
-      <w:r>
-        <w:rPr>
-          <w:rFonts w:ascii="Times New Roman" w:hAnsi="Times New Roman" w:cs="Times New Roman" w:eastAsia="Times New Roman"/>
-          <w:sz w:val="22"/>
-          <w:szCs w:val="22"/>
-          <w:spacing w:val="8"/>
-          <w:w w:val="114"/>
-          <w:b/>
-          <w:bCs/>
-        </w:rPr>
-        <w:t>p</w:t>
-      </w:r>
-      <w:r>
-        <w:rPr>
-          <w:rFonts w:ascii="Times New Roman" w:hAnsi="Times New Roman" w:cs="Times New Roman" w:eastAsia="Times New Roman"/>
-          <w:sz w:val="22"/>
-          <w:szCs w:val="22"/>
-          <w:spacing w:val="0"/>
-          <w:w w:val="114"/>
-          <w:b/>
-          <w:bCs/>
-        </w:rPr>
-        <w:t>erating</w:t>
-      </w:r>
-      <w:r>
-        <w:rPr>
-          <w:rFonts w:ascii="Times New Roman" w:hAnsi="Times New Roman" w:cs="Times New Roman" w:eastAsia="Times New Roman"/>
-          <w:sz w:val="22"/>
-          <w:szCs w:val="22"/>
-          <w:spacing w:val="12"/>
-          <w:w w:val="114"/>
-          <w:b/>
-          <w:bCs/>
-        </w:rPr>
-        <w:t> </w:t>
-      </w:r>
-      <w:r>
-        <w:rPr>
-          <w:rFonts w:ascii="Times New Roman" w:hAnsi="Times New Roman" w:cs="Times New Roman" w:eastAsia="Times New Roman"/>
-          <w:sz w:val="22"/>
-          <w:szCs w:val="22"/>
-          <w:spacing w:val="0"/>
-          <w:w w:val="114"/>
-          <w:b/>
-          <w:bCs/>
-        </w:rPr>
-        <w:t>system</w:t>
-      </w:r>
-      <w:r>
-        <w:rPr>
-          <w:rFonts w:ascii="Times New Roman" w:hAnsi="Times New Roman" w:cs="Times New Roman" w:eastAsia="Times New Roman"/>
-          <w:sz w:val="22"/>
-          <w:szCs w:val="22"/>
-          <w:spacing w:val="1"/>
-          <w:w w:val="114"/>
-          <w:b/>
-          <w:bCs/>
-        </w:rPr>
-        <w:t>s</w:t>
-      </w:r>
-      <w:r>
-        <w:rPr>
-          <w:rFonts w:ascii="Times New Roman" w:hAnsi="Times New Roman" w:cs="Times New Roman" w:eastAsia="Times New Roman"/>
-          <w:sz w:val="22"/>
-          <w:szCs w:val="22"/>
-          <w:spacing w:val="0"/>
-          <w:w w:val="114"/>
-        </w:rPr>
-        <w:t>:</w:t>
-      </w:r>
-      <w:r>
-        <w:rPr>
-          <w:rFonts w:ascii="Times New Roman" w:hAnsi="Times New Roman" w:cs="Times New Roman" w:eastAsia="Times New Roman"/>
-          <w:sz w:val="22"/>
-          <w:szCs w:val="22"/>
-          <w:spacing w:val="47"/>
-          <w:w w:val="114"/>
-        </w:rPr>
-        <w:t> </w:t>
-      </w:r>
-      <w:r>
-        <w:rPr>
-          <w:rFonts w:ascii="Times New Roman" w:hAnsi="Times New Roman" w:cs="Times New Roman" w:eastAsia="Times New Roman"/>
-          <w:sz w:val="22"/>
-          <w:szCs w:val="22"/>
-          <w:spacing w:val="0"/>
-          <w:w w:val="100"/>
-        </w:rPr>
-        <w:t>Li</w:t>
-      </w:r>
-      <w:r>
-        <w:rPr>
-          <w:rFonts w:ascii="Times New Roman" w:hAnsi="Times New Roman" w:cs="Times New Roman" w:eastAsia="Times New Roman"/>
-          <w:sz w:val="22"/>
-          <w:szCs w:val="22"/>
-          <w:spacing w:val="-6"/>
-          <w:w w:val="100"/>
-        </w:rPr>
-        <w:t>n</w:t>
-      </w:r>
-      <w:r>
-        <w:rPr>
-          <w:rFonts w:ascii="Times New Roman" w:hAnsi="Times New Roman" w:cs="Times New Roman" w:eastAsia="Times New Roman"/>
-          <w:sz w:val="22"/>
-          <w:szCs w:val="22"/>
-          <w:spacing w:val="0"/>
-          <w:w w:val="100"/>
-        </w:rPr>
-        <w:t>ux,</w:t>
-      </w:r>
-      <w:r>
-        <w:rPr>
-          <w:rFonts w:ascii="Times New Roman" w:hAnsi="Times New Roman" w:cs="Times New Roman" w:eastAsia="Times New Roman"/>
-          <w:sz w:val="22"/>
-          <w:szCs w:val="22"/>
-          <w:spacing w:val="49"/>
-          <w:w w:val="100"/>
-        </w:rPr>
-        <w:t> </w:t>
-      </w:r>
-      <w:r>
-        <w:rPr>
-          <w:rFonts w:ascii="Times New Roman" w:hAnsi="Times New Roman" w:cs="Times New Roman" w:eastAsia="Times New Roman"/>
-          <w:sz w:val="22"/>
-          <w:szCs w:val="22"/>
-          <w:spacing w:val="0"/>
-          <w:w w:val="100"/>
-        </w:rPr>
-        <w:t>Mac</w:t>
-      </w:r>
-      <w:r>
-        <w:rPr>
-          <w:rFonts w:ascii="Times New Roman" w:hAnsi="Times New Roman" w:cs="Times New Roman" w:eastAsia="Times New Roman"/>
-          <w:sz w:val="22"/>
-          <w:szCs w:val="22"/>
-          <w:spacing w:val="30"/>
-          <w:w w:val="100"/>
-        </w:rPr>
-        <w:t> </w:t>
-      </w:r>
-      <w:r>
-        <w:rPr>
-          <w:rFonts w:ascii="Times New Roman" w:hAnsi="Times New Roman" w:cs="Times New Roman" w:eastAsia="Times New Roman"/>
-          <w:sz w:val="22"/>
-          <w:szCs w:val="22"/>
-          <w:spacing w:val="0"/>
-          <w:w w:val="100"/>
-        </w:rPr>
-        <w:t>OS</w:t>
-      </w:r>
-      <w:r>
-        <w:rPr>
-          <w:rFonts w:ascii="Times New Roman" w:hAnsi="Times New Roman" w:cs="Times New Roman" w:eastAsia="Times New Roman"/>
-          <w:sz w:val="22"/>
-          <w:szCs w:val="22"/>
-          <w:spacing w:val="26"/>
-          <w:w w:val="100"/>
-        </w:rPr>
-        <w:t> </w:t>
-      </w:r>
-      <w:r>
-        <w:rPr>
-          <w:rFonts w:ascii="Times New Roman" w:hAnsi="Times New Roman" w:cs="Times New Roman" w:eastAsia="Times New Roman"/>
-          <w:sz w:val="22"/>
-          <w:szCs w:val="22"/>
-          <w:spacing w:val="0"/>
-          <w:w w:val="100"/>
-        </w:rPr>
-        <w:t>X,</w:t>
-      </w:r>
-      <w:r>
-        <w:rPr>
-          <w:rFonts w:ascii="Times New Roman" w:hAnsi="Times New Roman" w:cs="Times New Roman" w:eastAsia="Times New Roman"/>
-          <w:sz w:val="22"/>
-          <w:szCs w:val="22"/>
-          <w:spacing w:val="27"/>
-          <w:w w:val="100"/>
-        </w:rPr>
-        <w:t> </w:t>
-      </w:r>
-      <w:r>
-        <w:rPr>
-          <w:rFonts w:ascii="Times New Roman" w:hAnsi="Times New Roman" w:cs="Times New Roman" w:eastAsia="Times New Roman"/>
-          <w:sz w:val="22"/>
-          <w:szCs w:val="22"/>
-          <w:spacing w:val="0"/>
-          <w:w w:val="104"/>
-        </w:rPr>
-        <w:t>Wind</w:t>
-      </w:r>
-      <w:r>
-        <w:rPr>
-          <w:rFonts w:ascii="Times New Roman" w:hAnsi="Times New Roman" w:cs="Times New Roman" w:eastAsia="Times New Roman"/>
-          <w:sz w:val="22"/>
-          <w:szCs w:val="22"/>
-          <w:spacing w:val="-6"/>
-          <w:w w:val="104"/>
-        </w:rPr>
-        <w:t>o</w:t>
-      </w:r>
-      <w:r>
-        <w:rPr>
-          <w:rFonts w:ascii="Times New Roman" w:hAnsi="Times New Roman" w:cs="Times New Roman" w:eastAsia="Times New Roman"/>
-          <w:sz w:val="22"/>
-          <w:szCs w:val="22"/>
-          <w:spacing w:val="0"/>
-          <w:w w:val="104"/>
-        </w:rPr>
-        <w:t>ws</w:t>
-      </w:r>
-      <w:r>
-        <w:rPr>
-          <w:rFonts w:ascii="Times New Roman" w:hAnsi="Times New Roman" w:cs="Times New Roman" w:eastAsia="Times New Roman"/>
-          <w:sz w:val="22"/>
-          <w:szCs w:val="22"/>
-          <w:spacing w:val="0"/>
-          <w:w w:val="100"/>
-        </w:rPr>
       </w:r>
     </w:p>
     <w:p>
@@ -22214,7 +22876,7 @@
       <w:r>
         <w:rPr/>
         <w:pict>
-          <v:group style="position:absolute;margin-left:59.527pt;margin-top:9.126298pt;width:62.766pt;height:.1pt;mso-position-horizontal-relative:page;mso-position-vertical-relative:paragraph;z-index:-112" coordorigin="1191,183" coordsize="1255,2">
+          <v:group style="position:absolute;margin-left:59.527pt;margin-top:9.125307pt;width:62.766pt;height:.1pt;mso-position-horizontal-relative:page;mso-position-vertical-relative:paragraph;z-index:-113" coordorigin="1191,183" coordsize="1255,2">
             <v:shape style="position:absolute;left:1191;top:183;width:1255;height:2" coordorigin="1191,183" coordsize="1255,0" path="m1191,183l2446,183e" filled="f" stroked="t" strokeweight="4.562pt" strokecolor="#3872B2">
               <v:path arrowok="t"/>
             </v:shape>
@@ -23111,7 +23773,7 @@
       <w:r>
         <w:rPr/>
         <w:pict>
-          <v:group style="position:absolute;margin-left:59.527pt;margin-top:9.12631pt;width:62.766pt;height:.1pt;mso-position-horizontal-relative:page;mso-position-vertical-relative:paragraph;z-index:-111" coordorigin="1191,183" coordsize="1255,2">
+          <v:group style="position:absolute;margin-left:59.527pt;margin-top:9.12632pt;width:62.766pt;height:.1pt;mso-position-horizontal-relative:page;mso-position-vertical-relative:paragraph;z-index:-112" coordorigin="1191,183" coordsize="1255,2">
             <v:shape style="position:absolute;left:1191;top:183;width:1255;height:2" coordorigin="1191,183" coordsize="1255,0" path="m1191,183l2446,183e" filled="f" stroked="t" strokeweight="4.562pt" strokecolor="#3872B2">
               <v:path arrowok="t"/>
             </v:shape>

</xml_diff>